<commit_message>
updated reports and ipynb
</commit_message>
<xml_diff>
--- a/project_report/Project_Report_I.docx
+++ b/project_report/Project_Report_I.docx
@@ -7245,7 +7245,7 @@
       </w:tr>
       <w:tr>
         <w:trPr>
-          <w:trHeight w:val="534"/>
+          <w:trHeight w:val="562"/>
         </w:trPr>
         <w:tc>
           <w:tcPr>
@@ -7263,7 +7263,7 @@
           </w:tcPr>
           <w:p>
             <w:r>
-              <w:t>0.40</w:t>
+              <w:t>0.159</w:t>
             </w:r>
           </w:p>
         </w:tc>
@@ -7273,7 +7273,7 @@
           </w:tcPr>
           <w:p>
             <w:r>
-              <w:t>139.97</w:t>
+              <w:t>143.74</w:t>
             </w:r>
           </w:p>
         </w:tc>
@@ -7298,7 +7298,7 @@
           </w:tcPr>
           <w:p>
             <w:r>
-              <w:t>0.40</w:t>
+              <w:t>0.158</w:t>
             </w:r>
           </w:p>
         </w:tc>
@@ -7308,7 +7308,7 @@
           </w:tcPr>
           <w:p>
             <w:r>
-              <w:t>140.23</w:t>
+              <w:t>143.73</w:t>
             </w:r>
           </w:p>
         </w:tc>
@@ -7333,7 +7333,10 @@
           </w:tcPr>
           <w:p>
             <w:r>
-              <w:t>0.38</w:t>
+              <w:t>0.</w:t>
+            </w:r>
+            <w:r>
+              <w:t>18</w:t>
             </w:r>
           </w:p>
         </w:tc>
@@ -7343,7 +7346,7 @@
           </w:tcPr>
           <w:p>
             <w:r>
-              <w:t>139.85</w:t>
+              <w:t>143.98</w:t>
             </w:r>
           </w:p>
         </w:tc>
@@ -7368,7 +7371,10 @@
           </w:tcPr>
           <w:p>
             <w:r>
-              <w:t>0.90</w:t>
+              <w:t>0.</w:t>
+            </w:r>
+            <w:r>
+              <w:t>65</w:t>
             </w:r>
           </w:p>
         </w:tc>
@@ -7378,7 +7384,7 @@
           </w:tcPr>
           <w:p>
             <w:r>
-              <w:t>57.12</w:t>
+              <w:t>84.81</w:t>
             </w:r>
           </w:p>
         </w:tc>
@@ -7403,7 +7409,10 @@
           </w:tcPr>
           <w:p>
             <w:r>
-              <w:t>0.94</w:t>
+              <w:t>0.</w:t>
+            </w:r>
+            <w:r>
+              <w:t>789</w:t>
             </w:r>
           </w:p>
         </w:tc>
@@ -7413,7 +7422,7 @@
           </w:tcPr>
           <w:p>
             <w:r>
-              <w:t>44.48</w:t>
+              <w:t>63.86</w:t>
             </w:r>
           </w:p>
         </w:tc>
@@ -7557,7 +7566,19 @@
         <w:rPr>
           <w:rFonts w:eastAsia="Times New Roman"/>
         </w:rPr>
-        <w:t>Random Forest regression with R^2 score of 0.94 is a better fit for this dataset</w:t>
+        <w:t>Random Forest r</w:t>
+      </w:r>
+      <w:r>
+        <w:rPr>
+          <w:rFonts w:eastAsia="Times New Roman"/>
+        </w:rPr>
+        <w:t>egression with R^2 score of 0.789</w:t>
+      </w:r>
+      <w:r>
+        <w:rPr>
+          <w:rFonts w:eastAsia="Times New Roman"/>
+        </w:rPr>
+        <w:t xml:space="preserve"> is a better fit for this dataset</w:t>
       </w:r>
       <w:r>
         <w:rPr>
@@ -7679,7 +7700,39 @@
         <w:rPr>
           <w:rFonts w:eastAsia="Times New Roman"/>
         </w:rPr>
-        <w:t xml:space="preserve">We established significant relationship between several independent variables and Bikesharing ridership. We developed a regression model that can be applied directly to bike station business to predict hourly demand. We also found that the usage of bike rental is far more high for registered users as compared to casual user and the demand is maximum during morning and evening travel hours. Also </w:t>
+        <w:t xml:space="preserve">We established significant relationship between several independent variables and Bikesharing ridership. We developed a regression model that can be applied directly to bike station business to predict hourly demand. We also found that the usage of bike rental is far more high for registered users as compared to casual user and the demand is maximum during morning and evening travel hours. Also weather has significant effect on bike ridership. A clear and sunny weather invites more riders as compared to rainy and snow weather. We trained various different models and performed featurization and found that Random Forest was best to capture the variance and non linearity of the dataset. It gave an </w:t>
+      </w:r>
+      <w:r>
+        <w:rPr>
+          <w:rFonts w:eastAsia="Times New Roman"/>
+          <w:b/>
+        </w:rPr>
+        <w:t>R^2</w:t>
+      </w:r>
+      <w:r>
+        <w:rPr>
+          <w:rFonts w:eastAsia="Times New Roman"/>
+        </w:rPr>
+        <w:t xml:space="preserve"> of 0.789</w:t>
+      </w:r>
+      <w:r>
+        <w:rPr>
+          <w:rFonts w:eastAsia="Times New Roman"/>
+        </w:rPr>
+        <w:t xml:space="preserve"> and </w:t>
+      </w:r>
+      <w:r>
+        <w:rPr>
+          <w:rFonts w:eastAsia="Times New Roman"/>
+          <w:b/>
+        </w:rPr>
+        <w:t>RMSE</w:t>
+      </w:r>
+      <w:r>
+        <w:rPr>
+          <w:rFonts w:eastAsia="Times New Roman"/>
+        </w:rPr>
+        <w:t xml:space="preserve"> of 63.86</w:t>
       </w:r>
       <w:bookmarkStart w:id="15" w:name="_GoBack"/>
       <w:bookmarkEnd w:id="15"/>
@@ -7687,33 +7740,7 @@
         <w:rPr>
           <w:rFonts w:eastAsia="Times New Roman"/>
         </w:rPr>
-        <w:t xml:space="preserve">weather has significant effect on bike ridership. A clear and sunny weather invites more riders as compared to rainy and snow weather. We trained various different models and performed featurization and found that Random Forest was best to capture the variance and non linearity of the dataset. It gave an </w:t>
-      </w:r>
-      <w:r>
-        <w:rPr>
-          <w:rFonts w:eastAsia="Times New Roman"/>
-          <w:b/>
-        </w:rPr>
-        <w:t>R^2</w:t>
-      </w:r>
-      <w:r>
-        <w:rPr>
-          <w:rFonts w:eastAsia="Times New Roman"/>
-        </w:rPr>
-        <w:t xml:space="preserve"> of 0.94 and </w:t>
-      </w:r>
-      <w:r>
-        <w:rPr>
-          <w:rFonts w:eastAsia="Times New Roman"/>
-          <w:b/>
-        </w:rPr>
-        <w:t>RMSE</w:t>
-      </w:r>
-      <w:r>
-        <w:rPr>
-          <w:rFonts w:eastAsia="Times New Roman"/>
-        </w:rPr>
-        <w:t xml:space="preserve"> of 44.48 on test set. We can thus conclude that the developed model can be used to predict the bike demand in urban environment. The model can be used by the Bike sharing company to strategical</w:t>
+        <w:t xml:space="preserve"> on test set. We can thus conclude that the developed model can be used to predict the bike demand in urban environment. The model can be used by the Bike sharing company to strategical</w:t>
       </w:r>
       <w:r>
         <w:rPr>
@@ -9714,7 +9741,7 @@
 </file>
 
 <file path=customXml/itemProps2.xml><?xml version="1.0" encoding="utf-8"?>
-<ds:datastoreItem xmlns:ds="http://schemas.openxmlformats.org/officeDocument/2006/customXml" ds:itemID="{9BAA14FA-7D05-A34B-A267-62C69C9B3677}">
+<ds:datastoreItem xmlns:ds="http://schemas.openxmlformats.org/officeDocument/2006/customXml" ds:itemID="{82CDB96C-A288-1C41-A4F7-DC760F0E1425}">
   <ds:schemaRefs>
     <ds:schemaRef ds:uri="http://schemas.openxmlformats.org/officeDocument/2006/bibliography"/>
   </ds:schemaRefs>

</xml_diff>